<commit_message>
updated heuristic and loading from a file
</commit_message>
<xml_diff>
--- a/checkers/Write-Up.docx
+++ b/checkers/Write-Up.docx
@@ -106,198 +106,51 @@
           <w:szCs w:val="24"/>
           <w:u w:val="single"/>
         </w:rPr>
-        <w:t>Heuristic</w:t>
-      </w:r>
-    </w:p>
-    <w:p>
-      <w:pPr>
-        <w:ind w:firstLine="720"/>
-        <w:rPr>
-          <w:rFonts w:ascii="Times New Roman" w:hAnsi="Times New Roman" w:cs="Times New Roman"/>
-          <w:sz w:val="24"/>
-          <w:szCs w:val="24"/>
-        </w:rPr>
-      </w:pPr>
-      <w:r>
-        <w:rPr>
-          <w:rFonts w:ascii="Times New Roman" w:hAnsi="Times New Roman" w:cs="Times New Roman"/>
-          <w:sz w:val="24"/>
-          <w:szCs w:val="24"/>
-        </w:rPr>
-        <w:t>My heuristic favors men closer to the final row, where they would be crowned.</w:t>
-      </w:r>
-      <w:r>
-        <w:rPr>
-          <w:rFonts w:ascii="Times New Roman" w:hAnsi="Times New Roman" w:cs="Times New Roman"/>
-          <w:sz w:val="24"/>
-          <w:szCs w:val="24"/>
-        </w:rPr>
-        <w:t xml:space="preserve"> </w:t>
-      </w:r>
-      <w:r>
-        <w:rPr>
-          <w:rFonts w:ascii="Times New Roman" w:hAnsi="Times New Roman" w:cs="Times New Roman"/>
-          <w:sz w:val="24"/>
-          <w:szCs w:val="24"/>
-        </w:rPr>
-        <w:t xml:space="preserve">For kings, it calculates the closest enemy piece to the king and favors </w:t>
-      </w:r>
-      <w:r>
-        <w:rPr>
-          <w:rFonts w:ascii="Times New Roman" w:hAnsi="Times New Roman" w:cs="Times New Roman"/>
-          <w:sz w:val="24"/>
-          <w:szCs w:val="24"/>
-        </w:rPr>
-        <w:t>the king being closer</w:t>
-      </w:r>
-      <w:r>
-        <w:rPr>
-          <w:rFonts w:ascii="Times New Roman" w:hAnsi="Times New Roman" w:cs="Times New Roman"/>
-          <w:sz w:val="24"/>
-          <w:szCs w:val="24"/>
-        </w:rPr>
-        <w:t xml:space="preserve"> enemy pieces. </w:t>
-      </w:r>
-      <w:r>
-        <w:rPr>
-          <w:rFonts w:ascii="Times New Roman" w:hAnsi="Times New Roman" w:cs="Times New Roman"/>
-          <w:sz w:val="24"/>
-          <w:szCs w:val="24"/>
-        </w:rPr>
-        <w:t>Hopefully, that will place kings in a better position to capture enemy pieces</w:t>
-      </w:r>
-      <w:r>
-        <w:rPr>
-          <w:rFonts w:ascii="Times New Roman" w:hAnsi="Times New Roman" w:cs="Times New Roman"/>
-          <w:sz w:val="24"/>
-          <w:szCs w:val="24"/>
-        </w:rPr>
-        <w:t xml:space="preserve">. I considered the case where the king was more than 1 square away from the piece, and would move closer, only to be captured on the opponent’s turn. The minimax search should prevent this from ever happening, </w:t>
-      </w:r>
-      <w:r>
-        <w:rPr>
-          <w:rFonts w:ascii="Times New Roman" w:hAnsi="Times New Roman" w:cs="Times New Roman"/>
-          <w:sz w:val="24"/>
-          <w:szCs w:val="24"/>
-        </w:rPr>
-        <w:t>even if</w:t>
-      </w:r>
-      <w:r>
-        <w:rPr>
-          <w:rFonts w:ascii="Times New Roman" w:hAnsi="Times New Roman" w:cs="Times New Roman"/>
-          <w:sz w:val="24"/>
-          <w:szCs w:val="24"/>
-        </w:rPr>
-        <w:t xml:space="preserve"> </w:t>
-      </w:r>
-      <w:r>
-        <w:rPr>
-          <w:rFonts w:ascii="Times New Roman" w:hAnsi="Times New Roman" w:cs="Times New Roman"/>
-          <w:sz w:val="24"/>
-          <w:szCs w:val="24"/>
-        </w:rPr>
-        <w:t>there is a</w:t>
-      </w:r>
-      <w:r>
-        <w:rPr>
-          <w:rFonts w:ascii="Times New Roman" w:hAnsi="Times New Roman" w:cs="Times New Roman"/>
-          <w:sz w:val="24"/>
-          <w:szCs w:val="24"/>
-        </w:rPr>
-        <w:t xml:space="preserve"> Horizon </w:t>
-      </w:r>
-      <w:r>
-        <w:rPr>
-          <w:rFonts w:ascii="Times New Roman" w:hAnsi="Times New Roman" w:cs="Times New Roman"/>
-          <w:sz w:val="24"/>
-          <w:szCs w:val="24"/>
-        </w:rPr>
-        <w:t>Effect</w:t>
-      </w:r>
-      <w:r>
-        <w:rPr>
-          <w:rFonts w:ascii="Times New Roman" w:hAnsi="Times New Roman" w:cs="Times New Roman"/>
-          <w:sz w:val="24"/>
-          <w:szCs w:val="24"/>
-        </w:rPr>
-        <w:t xml:space="preserve">. </w:t>
-      </w:r>
-      <w:r>
-        <w:rPr>
-          <w:rFonts w:ascii="Times New Roman" w:hAnsi="Times New Roman" w:cs="Times New Roman"/>
-          <w:sz w:val="24"/>
-          <w:szCs w:val="24"/>
-        </w:rPr>
-        <w:t>I</w:t>
-      </w:r>
-      <w:r>
-        <w:rPr>
-          <w:rFonts w:ascii="Times New Roman" w:hAnsi="Times New Roman" w:cs="Times New Roman"/>
-          <w:sz w:val="24"/>
-          <w:szCs w:val="24"/>
-        </w:rPr>
-        <w:t xml:space="preserve">t is possible that the search reaches a depth N, and </w:t>
-      </w:r>
-      <w:r>
-        <w:rPr>
-          <w:rFonts w:ascii="Times New Roman" w:hAnsi="Times New Roman" w:cs="Times New Roman"/>
-          <w:sz w:val="24"/>
-          <w:szCs w:val="24"/>
-        </w:rPr>
-        <w:t>the king gets captured at depth N+1</w:t>
-      </w:r>
-      <w:r>
-        <w:rPr>
-          <w:rFonts w:ascii="Times New Roman" w:hAnsi="Times New Roman" w:cs="Times New Roman"/>
-          <w:sz w:val="24"/>
-          <w:szCs w:val="24"/>
-        </w:rPr>
-        <w:t>, but the</w:t>
-      </w:r>
-      <w:r>
-        <w:rPr>
-          <w:rFonts w:ascii="Times New Roman" w:hAnsi="Times New Roman" w:cs="Times New Roman"/>
-          <w:sz w:val="24"/>
-          <w:szCs w:val="24"/>
-        </w:rPr>
-        <w:t xml:space="preserve"> search on the next turn</w:t>
-      </w:r>
-      <w:r>
-        <w:rPr>
-          <w:rFonts w:ascii="Times New Roman" w:hAnsi="Times New Roman" w:cs="Times New Roman"/>
-          <w:sz w:val="24"/>
-          <w:szCs w:val="24"/>
-        </w:rPr>
-        <w:t xml:space="preserve"> should be able to see that </w:t>
-      </w:r>
-      <w:r>
-        <w:rPr>
-          <w:rFonts w:ascii="Times New Roman" w:hAnsi="Times New Roman" w:cs="Times New Roman"/>
-          <w:sz w:val="24"/>
-          <w:szCs w:val="24"/>
-        </w:rPr>
-        <w:t>state</w:t>
-      </w:r>
-      <w:r>
-        <w:rPr>
-          <w:rFonts w:ascii="Times New Roman" w:hAnsi="Times New Roman" w:cs="Times New Roman"/>
-          <w:sz w:val="24"/>
-          <w:szCs w:val="24"/>
-        </w:rPr>
-        <w:t xml:space="preserve"> and compensate appropriately. </w:t>
-      </w:r>
-      <w:r>
-        <w:rPr>
-          <w:rFonts w:ascii="Times New Roman" w:hAnsi="Times New Roman" w:cs="Times New Roman"/>
-          <w:sz w:val="24"/>
-          <w:szCs w:val="24"/>
-        </w:rPr>
-        <w:t xml:space="preserve">My heuristic also favors reducing the number of pieces on the board for the player in the lead. The goal is to implicitly encourage trading pieces when a player has an advantage.  </w:t>
-      </w:r>
-    </w:p>
-    <w:p>
-      <w:pPr>
-        <w:jc w:val="center"/>
+        <w:t>Settings</w:t>
+      </w:r>
+    </w:p>
+    <w:p>
+      <w:pPr>
+        <w:ind w:firstLine="360"/>
+        <w:rPr>
+          <w:rFonts w:ascii="Times New Roman" w:hAnsi="Times New Roman" w:cs="Times New Roman"/>
+          <w:sz w:val="24"/>
+          <w:szCs w:val="24"/>
+        </w:rPr>
+      </w:pPr>
+      <w:r>
+        <w:rPr>
+          <w:rFonts w:ascii="Times New Roman" w:hAnsi="Times New Roman" w:cs="Times New Roman"/>
+          <w:sz w:val="24"/>
+          <w:szCs w:val="24"/>
+        </w:rPr>
+        <w:tab/>
+        <w:t xml:space="preserve">A custom board can be specified from a text file </w:t>
+      </w:r>
+      <w:r>
+        <w:rPr>
+          <w:rFonts w:ascii="Times New Roman" w:hAnsi="Times New Roman" w:cs="Times New Roman"/>
+          <w:sz w:val="24"/>
+          <w:szCs w:val="24"/>
+        </w:rPr>
+        <w:t xml:space="preserve">by accessing the Settings menu after running the program. </w:t>
+      </w:r>
+      <w:r>
+        <w:rPr>
+          <w:rFonts w:ascii="Times New Roman" w:hAnsi="Times New Roman" w:cs="Times New Roman"/>
+          <w:sz w:val="24"/>
+          <w:szCs w:val="24"/>
+        </w:rPr>
+        <w:t>The text file format for loading in a custom board is as follows:</w:t>
+      </w:r>
+    </w:p>
+    <w:p>
+      <w:pPr>
+        <w:pStyle w:val="ListParagraph"/>
+        <w:numPr>
+          <w:ilvl w:val="0"/>
+          <w:numId w:val="1"/>
+        </w:numPr>
         <w:rPr>
           <w:rFonts w:ascii="Times New Roman" w:hAnsi="Times New Roman" w:cs="Times New Roman"/>
           <w:b/>
@@ -310,46 +163,62 @@
       <w:r>
         <w:rPr>
           <w:rFonts w:ascii="Times New Roman" w:hAnsi="Times New Roman" w:cs="Times New Roman"/>
+          <w:sz w:val="24"/>
+          <w:szCs w:val="24"/>
+        </w:rPr>
+        <w:t xml:space="preserve">Each piece is separated by any default delimiter for </w:t>
+      </w:r>
+      <w:proofErr w:type="spellStart"/>
+      <w:r>
+        <w:rPr>
+          <w:rFonts w:ascii="Times New Roman" w:hAnsi="Times New Roman" w:cs="Times New Roman"/>
+          <w:sz w:val="24"/>
+          <w:szCs w:val="24"/>
+        </w:rPr>
+        <w:t>cin</w:t>
+      </w:r>
+      <w:proofErr w:type="spellEnd"/>
+      <w:r>
+        <w:rPr>
+          <w:rFonts w:ascii="Times New Roman" w:hAnsi="Times New Roman" w:cs="Times New Roman"/>
+          <w:sz w:val="24"/>
+          <w:szCs w:val="24"/>
+        </w:rPr>
+        <w:t xml:space="preserve"> (e.g. space, newline, etc.)</w:t>
+      </w:r>
+    </w:p>
+    <w:p>
+      <w:pPr>
+        <w:pStyle w:val="ListParagraph"/>
+        <w:numPr>
+          <w:ilvl w:val="0"/>
+          <w:numId w:val="1"/>
+        </w:numPr>
+        <w:rPr>
+          <w:rFonts w:ascii="Times New Roman" w:hAnsi="Times New Roman" w:cs="Times New Roman"/>
           <w:b/>
           <w:bCs/>
           <w:sz w:val="24"/>
           <w:szCs w:val="24"/>
           <w:u w:val="single"/>
         </w:rPr>
-        <w:t>Board Class</w:t>
-      </w:r>
-    </w:p>
-    <w:p>
-      <w:pPr>
-        <w:ind w:firstLine="720"/>
-        <w:rPr>
-          <w:rFonts w:ascii="Times New Roman" w:hAnsi="Times New Roman" w:cs="Times New Roman"/>
-          <w:sz w:val="24"/>
-          <w:szCs w:val="24"/>
-        </w:rPr>
-      </w:pPr>
-      <w:r>
-        <w:rPr>
-          <w:rFonts w:ascii="Times New Roman" w:hAnsi="Times New Roman" w:cs="Times New Roman"/>
-          <w:sz w:val="24"/>
-          <w:szCs w:val="24"/>
-        </w:rPr>
-        <w:t xml:space="preserve">My implementation of my board class relies on pointers to my piece class. I create instances of my piece class at the start of the game and store pointers to those pieces in my board class. I use a single instance of an “empty” piece and a single instance of a “filler” piece to represent multiple locations in the 2d board array. Unlike regular pieces, empty and filler pieces do not need to store their location, meaning the same piece can be reused for every location that requires an empty or a filler piece. </w:t>
-      </w:r>
-    </w:p>
-    <w:p>
-      <w:pPr>
-        <w:ind w:firstLine="720"/>
-        <w:rPr>
-          <w:rFonts w:ascii="Times New Roman" w:hAnsi="Times New Roman" w:cs="Times New Roman"/>
-          <w:sz w:val="24"/>
-          <w:szCs w:val="24"/>
-        </w:rPr>
-      </w:pPr>
-    </w:p>
-    <w:p>
-      <w:pPr>
-        <w:ind w:firstLine="720"/>
+      </w:pPr>
+      <w:r>
+        <w:rPr>
+          <w:rFonts w:ascii="Times New Roman" w:hAnsi="Times New Roman" w:cs="Times New Roman"/>
+          <w:sz w:val="24"/>
+          <w:szCs w:val="24"/>
+        </w:rPr>
+        <w:t>Pieces are represented as:</w:t>
+      </w:r>
+    </w:p>
+    <w:p>
+      <w:pPr>
+        <w:pStyle w:val="ListParagraph"/>
+        <w:numPr>
+          <w:ilvl w:val="1"/>
+          <w:numId w:val="1"/>
+        </w:numPr>
         <w:rPr>
           <w:rFonts w:ascii="Times New Roman" w:hAnsi="Times New Roman" w:cs="Times New Roman"/>
           <w:b/>
@@ -359,10 +228,22 @@
           <w:u w:val="single"/>
         </w:rPr>
       </w:pPr>
-    </w:p>
-    <w:p>
-      <w:pPr>
-        <w:jc w:val="center"/>
+      <w:r>
+        <w:rPr>
+          <w:rFonts w:ascii="Times New Roman" w:hAnsi="Times New Roman" w:cs="Times New Roman"/>
+          <w:sz w:val="24"/>
+          <w:szCs w:val="24"/>
+        </w:rPr>
+        <w:t>1 – White King</w:t>
+      </w:r>
+    </w:p>
+    <w:p>
+      <w:pPr>
+        <w:pStyle w:val="ListParagraph"/>
+        <w:numPr>
+          <w:ilvl w:val="1"/>
+          <w:numId w:val="1"/>
+        </w:numPr>
         <w:rPr>
           <w:rFonts w:ascii="Times New Roman" w:hAnsi="Times New Roman" w:cs="Times New Roman"/>
           <w:b/>
@@ -375,13 +256,315 @@
       <w:r>
         <w:rPr>
           <w:rFonts w:ascii="Times New Roman" w:hAnsi="Times New Roman" w:cs="Times New Roman"/>
+          <w:sz w:val="24"/>
+          <w:szCs w:val="24"/>
+        </w:rPr>
+        <w:t>2 – White Man</w:t>
+      </w:r>
+    </w:p>
+    <w:p>
+      <w:pPr>
+        <w:pStyle w:val="ListParagraph"/>
+        <w:numPr>
+          <w:ilvl w:val="1"/>
+          <w:numId w:val="1"/>
+        </w:numPr>
+        <w:rPr>
+          <w:rFonts w:ascii="Times New Roman" w:hAnsi="Times New Roman" w:cs="Times New Roman"/>
           <w:b/>
           <w:bCs/>
           <w:sz w:val="24"/>
           <w:szCs w:val="24"/>
           <w:u w:val="single"/>
         </w:rPr>
+      </w:pPr>
+      <w:r>
+        <w:rPr>
+          <w:rFonts w:ascii="Times New Roman" w:hAnsi="Times New Roman" w:cs="Times New Roman"/>
+          <w:sz w:val="24"/>
+          <w:szCs w:val="24"/>
+        </w:rPr>
+        <w:t>3 – Red King</w:t>
+      </w:r>
+    </w:p>
+    <w:p>
+      <w:pPr>
+        <w:pStyle w:val="ListParagraph"/>
+        <w:numPr>
+          <w:ilvl w:val="1"/>
+          <w:numId w:val="1"/>
+        </w:numPr>
+        <w:rPr>
+          <w:rFonts w:ascii="Times New Roman" w:hAnsi="Times New Roman" w:cs="Times New Roman"/>
+          <w:b/>
+          <w:bCs/>
+          <w:sz w:val="24"/>
+          <w:szCs w:val="24"/>
+          <w:u w:val="single"/>
+        </w:rPr>
+      </w:pPr>
+      <w:r>
+        <w:rPr>
+          <w:rFonts w:ascii="Times New Roman" w:hAnsi="Times New Roman" w:cs="Times New Roman"/>
+          <w:sz w:val="24"/>
+          <w:szCs w:val="24"/>
+        </w:rPr>
+        <w:t>4 – Red Man</w:t>
+      </w:r>
+    </w:p>
+    <w:p>
+      <w:pPr>
+        <w:rPr>
+          <w:rFonts w:ascii="Times New Roman" w:hAnsi="Times New Roman" w:cs="Times New Roman"/>
+          <w:sz w:val="24"/>
+          <w:szCs w:val="24"/>
+        </w:rPr>
+      </w:pPr>
+      <w:r>
+        <w:rPr>
+          <w:rFonts w:ascii="Times New Roman" w:hAnsi="Times New Roman" w:cs="Times New Roman"/>
+          <w:sz w:val="24"/>
+          <w:szCs w:val="24"/>
+        </w:rPr>
+        <w:t xml:space="preserve">It is also possible to manually add and remove pieces using the program, one at a time. </w:t>
+      </w:r>
+    </w:p>
+    <w:p>
+      <w:pPr>
+        <w:rPr>
+          <w:rFonts w:ascii="Times New Roman" w:hAnsi="Times New Roman" w:cs="Times New Roman"/>
+          <w:sz w:val="24"/>
+          <w:szCs w:val="24"/>
+        </w:rPr>
+      </w:pPr>
+      <w:r>
+        <w:rPr>
+          <w:rFonts w:ascii="Times New Roman" w:hAnsi="Times New Roman" w:cs="Times New Roman"/>
+          <w:sz w:val="24"/>
+          <w:szCs w:val="24"/>
+        </w:rPr>
+        <w:tab/>
+        <w:t xml:space="preserve">The settings for each player can also be changed through the Settings menu. This can change whether the computer plays itself and which color </w:t>
+      </w:r>
+      <w:r>
+        <w:rPr>
+          <w:rFonts w:ascii="Times New Roman" w:hAnsi="Times New Roman" w:cs="Times New Roman"/>
+          <w:sz w:val="24"/>
+          <w:szCs w:val="24"/>
+        </w:rPr>
+        <w:t>has the</w:t>
+      </w:r>
+      <w:r>
+        <w:rPr>
+          <w:rFonts w:ascii="Times New Roman" w:hAnsi="Times New Roman" w:cs="Times New Roman"/>
+          <w:sz w:val="24"/>
+          <w:szCs w:val="24"/>
+        </w:rPr>
+        <w:t xml:space="preserve"> first</w:t>
+      </w:r>
+      <w:r>
+        <w:rPr>
+          <w:rFonts w:ascii="Times New Roman" w:hAnsi="Times New Roman" w:cs="Times New Roman"/>
+          <w:sz w:val="24"/>
+          <w:szCs w:val="24"/>
+        </w:rPr>
+        <w:t xml:space="preserve"> move.</w:t>
+      </w:r>
+    </w:p>
+    <w:p>
+      <w:pPr>
+        <w:jc w:val="center"/>
+        <w:rPr>
+          <w:rFonts w:ascii="Times New Roman" w:hAnsi="Times New Roman" w:cs="Times New Roman"/>
+          <w:b/>
+          <w:bCs/>
+          <w:sz w:val="24"/>
+          <w:szCs w:val="24"/>
+          <w:u w:val="single"/>
+        </w:rPr>
+      </w:pPr>
+      <w:r>
+        <w:rPr>
+          <w:rFonts w:ascii="Times New Roman" w:hAnsi="Times New Roman" w:cs="Times New Roman"/>
+          <w:b/>
+          <w:bCs/>
+          <w:sz w:val="24"/>
+          <w:szCs w:val="24"/>
+          <w:u w:val="single"/>
+        </w:rPr>
+        <w:t>Heuristic</w:t>
+      </w:r>
+    </w:p>
+    <w:p>
+      <w:pPr>
+        <w:ind w:firstLine="720"/>
+        <w:rPr>
+          <w:rFonts w:ascii="Times New Roman" w:hAnsi="Times New Roman" w:cs="Times New Roman"/>
+          <w:sz w:val="24"/>
+          <w:szCs w:val="24"/>
+        </w:rPr>
+      </w:pPr>
+      <w:r>
+        <w:rPr>
+          <w:rFonts w:ascii="Times New Roman" w:hAnsi="Times New Roman" w:cs="Times New Roman"/>
+          <w:sz w:val="24"/>
+          <w:szCs w:val="24"/>
+        </w:rPr>
+        <w:t>My heuristic favors men closer to the final row, where they would be crowned.</w:t>
+      </w:r>
+      <w:r>
+        <w:rPr>
+          <w:rFonts w:ascii="Times New Roman" w:hAnsi="Times New Roman" w:cs="Times New Roman"/>
+          <w:sz w:val="24"/>
+          <w:szCs w:val="24"/>
+        </w:rPr>
+        <w:t xml:space="preserve"> When one player has more pieces and the other player has a king in a double corner, my heuristic favors specific squares. These squares encourage the program to narrow its search, allowing it to eventually force the king out of the double corner.</w:t>
+      </w:r>
+      <w:r>
+        <w:rPr>
+          <w:rFonts w:ascii="Times New Roman" w:hAnsi="Times New Roman" w:cs="Times New Roman"/>
+          <w:sz w:val="24"/>
+          <w:szCs w:val="24"/>
+        </w:rPr>
+        <w:t xml:space="preserve"> </w:t>
+      </w:r>
+      <w:r>
+        <w:rPr>
+          <w:rFonts w:ascii="Times New Roman" w:hAnsi="Times New Roman" w:cs="Times New Roman"/>
+          <w:sz w:val="24"/>
+          <w:szCs w:val="24"/>
+        </w:rPr>
+        <w:t>My heuristic also encourages a king to get closer to an enemy piece by using a factorial-like function, which adds numbers instead of multiplying them.</w:t>
+      </w:r>
+      <w:r>
+        <w:rPr>
+          <w:rFonts w:ascii="Times New Roman" w:hAnsi="Times New Roman" w:cs="Times New Roman"/>
+          <w:sz w:val="24"/>
+          <w:szCs w:val="24"/>
+        </w:rPr>
+        <w:t xml:space="preserve"> In theory, this should reward advancing pieces that are further away.</w:t>
+      </w:r>
+      <w:r>
+        <w:rPr>
+          <w:rFonts w:ascii="Times New Roman" w:hAnsi="Times New Roman" w:cs="Times New Roman"/>
+          <w:sz w:val="24"/>
+          <w:szCs w:val="24"/>
+        </w:rPr>
+        <w:t xml:space="preserve"> </w:t>
+      </w:r>
+      <w:r>
+        <w:rPr>
+          <w:rFonts w:ascii="Times New Roman" w:hAnsi="Times New Roman" w:cs="Times New Roman"/>
+          <w:sz w:val="24"/>
+          <w:szCs w:val="24"/>
+        </w:rPr>
+        <w:t xml:space="preserve">My heuristic also favors reducing the number of pieces on the board for the player in the lead. The </w:t>
+      </w:r>
+      <w:r>
+        <w:rPr>
+          <w:rFonts w:ascii="Times New Roman" w:hAnsi="Times New Roman" w:cs="Times New Roman"/>
+          <w:sz w:val="24"/>
+          <w:szCs w:val="24"/>
+        </w:rPr>
         <w:lastRenderedPageBreak/>
+        <w:t xml:space="preserve">goal is to implicitly encourage trading pieces when a player has an advantage. </w:t>
+      </w:r>
+      <w:r>
+        <w:rPr>
+          <w:rFonts w:ascii="Times New Roman" w:hAnsi="Times New Roman" w:cs="Times New Roman"/>
+          <w:sz w:val="24"/>
+          <w:szCs w:val="24"/>
+        </w:rPr>
+        <w:t>My heuristic uses a random number generator to add some randomness to game states</w:t>
+      </w:r>
+      <w:r>
+        <w:rPr>
+          <w:rFonts w:ascii="Times New Roman" w:hAnsi="Times New Roman" w:cs="Times New Roman"/>
+          <w:sz w:val="24"/>
+          <w:szCs w:val="24"/>
+        </w:rPr>
+        <w:t xml:space="preserve"> that would otherwise be equivalent</w:t>
+      </w:r>
+      <w:r>
+        <w:rPr>
+          <w:rFonts w:ascii="Times New Roman" w:hAnsi="Times New Roman" w:cs="Times New Roman"/>
+          <w:sz w:val="24"/>
+          <w:szCs w:val="24"/>
+        </w:rPr>
+        <w:t xml:space="preserve">. </w:t>
+      </w:r>
+      <w:r>
+        <w:rPr>
+          <w:rFonts w:ascii="Times New Roman" w:hAnsi="Times New Roman" w:cs="Times New Roman"/>
+          <w:sz w:val="24"/>
+          <w:szCs w:val="24"/>
+        </w:rPr>
+        <w:t xml:space="preserve">This is in addition to my minimax search, which randomly chooses between equivalent states. </w:t>
+      </w:r>
+    </w:p>
+    <w:p>
+      <w:pPr>
+        <w:jc w:val="center"/>
+        <w:rPr>
+          <w:rFonts w:ascii="Times New Roman" w:hAnsi="Times New Roman" w:cs="Times New Roman"/>
+          <w:b/>
+          <w:bCs/>
+          <w:sz w:val="24"/>
+          <w:szCs w:val="24"/>
+          <w:u w:val="single"/>
+        </w:rPr>
+      </w:pPr>
+      <w:r>
+        <w:rPr>
+          <w:rFonts w:ascii="Times New Roman" w:hAnsi="Times New Roman" w:cs="Times New Roman"/>
+          <w:b/>
+          <w:bCs/>
+          <w:sz w:val="24"/>
+          <w:szCs w:val="24"/>
+          <w:u w:val="single"/>
+        </w:rPr>
+        <w:t>Board Class</w:t>
+      </w:r>
+    </w:p>
+    <w:p>
+      <w:pPr>
+        <w:ind w:firstLine="720"/>
+        <w:rPr>
+          <w:rFonts w:ascii="Times New Roman" w:hAnsi="Times New Roman" w:cs="Times New Roman"/>
+          <w:sz w:val="24"/>
+          <w:szCs w:val="24"/>
+        </w:rPr>
+      </w:pPr>
+      <w:r>
+        <w:rPr>
+          <w:rFonts w:ascii="Times New Roman" w:hAnsi="Times New Roman" w:cs="Times New Roman"/>
+          <w:sz w:val="24"/>
+          <w:szCs w:val="24"/>
+        </w:rPr>
+        <w:t xml:space="preserve">My implementation of my board class relies on pointers to my piece class. I create instances of my piece class at the start of the game and store pointers to those pieces in my board class. I use a single instance of an “empty” piece and a single instance of a “filler” piece to represent multiple locations in the 2d board array. Unlike regular pieces, empty and filler pieces do not need to store their location, meaning the same piece can be reused for every location that requires an empty or a filler piece. </w:t>
+      </w:r>
+    </w:p>
+    <w:p>
+      <w:pPr>
+        <w:jc w:val="center"/>
+        <w:rPr>
+          <w:rFonts w:ascii="Times New Roman" w:hAnsi="Times New Roman" w:cs="Times New Roman"/>
+          <w:b/>
+          <w:bCs/>
+          <w:sz w:val="24"/>
+          <w:szCs w:val="24"/>
+          <w:u w:val="single"/>
+        </w:rPr>
+      </w:pPr>
+      <w:r>
+        <w:rPr>
+          <w:rFonts w:ascii="Times New Roman" w:hAnsi="Times New Roman" w:cs="Times New Roman"/>
+          <w:b/>
+          <w:bCs/>
+          <w:sz w:val="24"/>
+          <w:szCs w:val="24"/>
+          <w:u w:val="single"/>
+        </w:rPr>
         <w:t>Minimax Search</w:t>
       </w:r>
     </w:p>
@@ -442,6 +625,31 @@
         </w:rPr>
         <w:t xml:space="preserve"> My minimax search calculates the time elapsed every time it is called, so once the remaining time reaches a threshold, I abort the search and use the results from the previous depth.</w:t>
       </w:r>
+      <w:r>
+        <w:rPr>
+          <w:rFonts w:ascii="Times New Roman" w:hAnsi="Times New Roman" w:cs="Times New Roman"/>
+          <w:sz w:val="24"/>
+          <w:szCs w:val="24"/>
+        </w:rPr>
+        <w:t xml:space="preserve"> Once a definite win is detected, my program stops searching. However, my program continues searching even once a definite loss is detected. This is useful for playing against humans. If the program stops searching early, it can reveal that there is a definite win, even if the human player did not realize a definite win was possible.</w:t>
+      </w:r>
+      <w:r>
+        <w:rPr>
+          <w:rFonts w:ascii="Times New Roman" w:hAnsi="Times New Roman" w:cs="Times New Roman"/>
+          <w:sz w:val="24"/>
+          <w:szCs w:val="24"/>
+        </w:rPr>
+        <w:t xml:space="preserve"> In addition, when a terminal state is encountered, my minimax search adds a depth factor to the terminal score, which </w:t>
+      </w:r>
+      <w:r>
+        <w:rPr>
+          <w:rFonts w:ascii="Times New Roman" w:hAnsi="Times New Roman" w:cs="Times New Roman"/>
+          <w:sz w:val="24"/>
+          <w:szCs w:val="24"/>
+        </w:rPr>
+        <w:lastRenderedPageBreak/>
+        <w:t>penalizes the score based on depth. This results in the winning player wanting to win faster and the losing player wanting to lose slower.</w:t>
+      </w:r>
     </w:p>
     <w:p>
       <w:pPr>
@@ -474,7 +682,25 @@
           <w:sz w:val="24"/>
           <w:szCs w:val="24"/>
         </w:rPr>
-        <w:t xml:space="preserve">, I use recursion, passing by reference my board object. In order to evaluate a set of moves, I would have to “play” each move and calculate the score of the resulting board using my heuristic. “Playing” each move involves my moveResult function, which directly alters the board object. Because I passed my board object by reference, changing the </w:t>
+        <w:t xml:space="preserve">, I use recursion, passing by reference my board object. In order to evaluate a set of moves, I would have to “play” each move and calculate the score of the resulting board using my heuristic. “Playing” each move involves my </w:t>
+      </w:r>
+      <w:proofErr w:type="spellStart"/>
+      <w:r>
+        <w:rPr>
+          <w:rFonts w:ascii="Times New Roman" w:hAnsi="Times New Roman" w:cs="Times New Roman"/>
+          <w:sz w:val="24"/>
+          <w:szCs w:val="24"/>
+        </w:rPr>
+        <w:t>moveResult</w:t>
+      </w:r>
+      <w:proofErr w:type="spellEnd"/>
+      <w:r>
+        <w:rPr>
+          <w:rFonts w:ascii="Times New Roman" w:hAnsi="Times New Roman" w:cs="Times New Roman"/>
+          <w:sz w:val="24"/>
+          <w:szCs w:val="24"/>
+        </w:rPr>
+        <w:t xml:space="preserve"> function, which directly alters the board object. Because I passed my board object by reference, changing the </w:t>
       </w:r>
       <w:r>
         <w:rPr>
@@ -586,7 +812,25 @@
           <w:sz w:val="24"/>
           <w:szCs w:val="24"/>
         </w:rPr>
-        <w:t xml:space="preserve">This ensures that the data structures (unordered_set and list) I use in my board object will not be affected. However, </w:t>
+        <w:t>This ensures that the data structures (</w:t>
+      </w:r>
+      <w:proofErr w:type="spellStart"/>
+      <w:r>
+        <w:rPr>
+          <w:rFonts w:ascii="Times New Roman" w:hAnsi="Times New Roman" w:cs="Times New Roman"/>
+          <w:sz w:val="24"/>
+          <w:szCs w:val="24"/>
+        </w:rPr>
+        <w:t>unordered_set</w:t>
+      </w:r>
+      <w:proofErr w:type="spellEnd"/>
+      <w:r>
+        <w:rPr>
+          <w:rFonts w:ascii="Times New Roman" w:hAnsi="Times New Roman" w:cs="Times New Roman"/>
+          <w:sz w:val="24"/>
+          <w:szCs w:val="24"/>
+        </w:rPr>
+        <w:t xml:space="preserve"> and list) I use in my board object will not be affected. However, </w:t>
       </w:r>
       <w:r>
         <w:rPr>
@@ -604,6 +848,7 @@
         </w:rPr>
         <w:t xml:space="preserve">To handle this, I created the </w:t>
       </w:r>
+      <w:proofErr w:type="spellStart"/>
       <w:r>
         <w:rPr>
           <w:rFonts w:ascii="Times New Roman" w:hAnsi="Times New Roman" w:cs="Times New Roman"/>
@@ -612,6 +857,7 @@
         </w:rPr>
         <w:t>isolateBoard</w:t>
       </w:r>
+      <w:proofErr w:type="spellEnd"/>
       <w:r>
         <w:rPr>
           <w:rFonts w:ascii="Times New Roman" w:hAnsi="Times New Roman" w:cs="Times New Roman"/>
@@ -693,6 +939,108 @@
     </w:sectPr>
   </w:body>
 </w:document>
+</file>
+
+<file path=word/numbering.xml><?xml version="1.0" encoding="utf-8"?>
+<w:numbering xmlns:wpc="http://schemas.microsoft.com/office/word/2010/wordprocessingCanvas" xmlns:cx="http://schemas.microsoft.com/office/drawing/2014/chartex" xmlns:cx1="http://schemas.microsoft.com/office/drawing/2015/9/8/chartex" xmlns:cx2="http://schemas.microsoft.com/office/drawing/2015/10/21/chartex" xmlns:cx3="http://schemas.microsoft.com/office/drawing/2016/5/9/chartex" xmlns:cx4="http://schemas.microsoft.com/office/drawing/2016/5/10/chartex" xmlns:cx5="http://schemas.microsoft.com/office/drawing/2016/5/11/chartex" xmlns:cx6="http://schemas.microsoft.com/office/drawing/2016/5/12/chartex" xmlns:cx7="http://schemas.microsoft.com/office/drawing/2016/5/13/chartex" xmlns:cx8="http://schemas.microsoft.com/office/drawing/2016/5/14/chartex" xmlns:mc="http://schemas.openxmlformats.org/markup-compatibility/2006" xmlns:aink="http://schemas.microsoft.com/office/drawing/2016/ink" xmlns:am3d="http://schemas.microsoft.com/office/drawing/2017/model3d" xmlns:o="urn:schemas-microsoft-com:office:office" xmlns:r="http://schemas.openxmlformats.org/officeDocument/2006/relationships" xmlns:m="http://schemas.openxmlformats.org/officeDocument/2006/math" xmlns:v="urn:schemas-microsoft-com:vml" xmlns:wp14="http://schemas.microsoft.com/office/word/2010/wordprocessingDrawing" xmlns:wp="http://schemas.openxmlformats.org/drawingml/2006/wordprocessingDrawing" xmlns:w10="urn:schemas-microsoft-com:office:word" xmlns:w="http://schemas.openxmlformats.org/wordprocessingml/2006/main" xmlns:w14="http://schemas.microsoft.com/office/word/2010/wordml" xmlns:w15="http://schemas.microsoft.com/office/word/2012/wordml" xmlns:w16cex="http://schemas.microsoft.com/office/word/2018/wordml/cex" xmlns:w16cid="http://schemas.microsoft.com/office/word/2016/wordml/cid" xmlns:w16="http://schemas.microsoft.com/office/word/2018/wordml" xmlns:w16se="http://schemas.microsoft.com/office/word/2015/wordml/symex" xmlns:wpg="http://schemas.microsoft.com/office/word/2010/wordprocessingGroup" xmlns:wpi="http://schemas.microsoft.com/office/word/2010/wordprocessingInk" xmlns:wne="http://schemas.microsoft.com/office/word/2006/wordml" xmlns:wps="http://schemas.microsoft.com/office/word/2010/wordprocessingShape" mc:Ignorable="w14 w15 w16se w16cid w16 w16cex wp14">
+  <w:abstractNum w:abstractNumId="0" w15:restartNumberingAfterBreak="0">
+    <w:nsid w:val="332B3A46"/>
+    <w:multiLevelType w:val="hybridMultilevel"/>
+    <w:tmpl w:val="5A7A8EA6"/>
+    <w:lvl w:ilvl="0" w:tplc="5E320164">
+      <w:start w:val="1"/>
+      <w:numFmt w:val="decimal"/>
+      <w:lvlText w:val="%1."/>
+      <w:lvlJc w:val="left"/>
+      <w:pPr>
+        <w:ind w:left="720" w:hanging="360"/>
+      </w:pPr>
+      <w:rPr>
+        <w:b w:val="0"/>
+        <w:bCs w:val="0"/>
+      </w:rPr>
+    </w:lvl>
+    <w:lvl w:ilvl="1" w:tplc="E6F029E2">
+      <w:start w:val="1"/>
+      <w:numFmt w:val="lowerLetter"/>
+      <w:lvlText w:val="%2."/>
+      <w:lvlJc w:val="left"/>
+      <w:pPr>
+        <w:ind w:left="1440" w:hanging="360"/>
+      </w:pPr>
+      <w:rPr>
+        <w:b w:val="0"/>
+        <w:bCs w:val="0"/>
+      </w:rPr>
+    </w:lvl>
+    <w:lvl w:ilvl="2" w:tplc="0409001B" w:tentative="1">
+      <w:start w:val="1"/>
+      <w:numFmt w:val="lowerRoman"/>
+      <w:lvlText w:val="%3."/>
+      <w:lvlJc w:val="right"/>
+      <w:pPr>
+        <w:ind w:left="2160" w:hanging="180"/>
+      </w:pPr>
+    </w:lvl>
+    <w:lvl w:ilvl="3" w:tplc="0409000F" w:tentative="1">
+      <w:start w:val="1"/>
+      <w:numFmt w:val="decimal"/>
+      <w:lvlText w:val="%4."/>
+      <w:lvlJc w:val="left"/>
+      <w:pPr>
+        <w:ind w:left="2880" w:hanging="360"/>
+      </w:pPr>
+    </w:lvl>
+    <w:lvl w:ilvl="4" w:tplc="04090019" w:tentative="1">
+      <w:start w:val="1"/>
+      <w:numFmt w:val="lowerLetter"/>
+      <w:lvlText w:val="%5."/>
+      <w:lvlJc w:val="left"/>
+      <w:pPr>
+        <w:ind w:left="3600" w:hanging="360"/>
+      </w:pPr>
+    </w:lvl>
+    <w:lvl w:ilvl="5" w:tplc="0409001B" w:tentative="1">
+      <w:start w:val="1"/>
+      <w:numFmt w:val="lowerRoman"/>
+      <w:lvlText w:val="%6."/>
+      <w:lvlJc w:val="right"/>
+      <w:pPr>
+        <w:ind w:left="4320" w:hanging="180"/>
+      </w:pPr>
+    </w:lvl>
+    <w:lvl w:ilvl="6" w:tplc="0409000F" w:tentative="1">
+      <w:start w:val="1"/>
+      <w:numFmt w:val="decimal"/>
+      <w:lvlText w:val="%7."/>
+      <w:lvlJc w:val="left"/>
+      <w:pPr>
+        <w:ind w:left="5040" w:hanging="360"/>
+      </w:pPr>
+    </w:lvl>
+    <w:lvl w:ilvl="7" w:tplc="04090019" w:tentative="1">
+      <w:start w:val="1"/>
+      <w:numFmt w:val="lowerLetter"/>
+      <w:lvlText w:val="%8."/>
+      <w:lvlJc w:val="left"/>
+      <w:pPr>
+        <w:ind w:left="5760" w:hanging="360"/>
+      </w:pPr>
+    </w:lvl>
+    <w:lvl w:ilvl="8" w:tplc="0409001B" w:tentative="1">
+      <w:start w:val="1"/>
+      <w:numFmt w:val="lowerRoman"/>
+      <w:lvlText w:val="%9."/>
+      <w:lvlJc w:val="right"/>
+      <w:pPr>
+        <w:ind w:left="6480" w:hanging="180"/>
+      </w:pPr>
+    </w:lvl>
+  </w:abstractNum>
+  <w:num w:numId="1">
+    <w:abstractNumId w:val="0"/>
+  </w:num>
+</w:numbering>
 </file>
 
 <file path=word/styles.xml><?xml version="1.0" encoding="utf-8"?>
@@ -1093,7 +1441,7 @@
   <w:style w:type="paragraph" w:default="1" w:styleId="Normal">
     <w:name w:val="Normal"/>
     <w:qFormat/>
-    <w:rsid w:val="003B2277"/>
+    <w:rsid w:val="006C3095"/>
   </w:style>
   <w:style w:type="character" w:default="1" w:styleId="DefaultParagraphFont">
     <w:name w:val="Default Paragraph Font"/>
@@ -1121,6 +1469,17 @@
     <w:uiPriority w:val="99"/>
     <w:semiHidden/>
     <w:unhideWhenUsed/>
+  </w:style>
+  <w:style w:type="paragraph" w:styleId="ListParagraph">
+    <w:name w:val="List Paragraph"/>
+    <w:basedOn w:val="Normal"/>
+    <w:uiPriority w:val="34"/>
+    <w:qFormat/>
+    <w:rsid w:val="00C112CC"/>
+    <w:pPr>
+      <w:ind w:left="720"/>
+      <w:contextualSpacing/>
+    </w:pPr>
   </w:style>
 </w:styles>
 </file>

</xml_diff>